<commit_message>
update preregistration with effect size info
</commit_message>
<xml_diff>
--- a/manuscript/drafts/notes.docx
+++ b/manuscript/drafts/notes.docx
@@ -20,10 +20,115 @@
     </w:p>
     <w:p/>
     <w:p>
+      <w:r>
+        <w:t>Exploratory -&gt; insight in biology</w:t>
+      </w:r>
+    </w:p>
+    <w:p/>
+    <w:p>
+      <w:r>
+        <w:t>Narrow versus broad search, local optima</w:t>
+      </w:r>
+    </w:p>
+    <w:p/>
+    <w:p>
+      <w:r>
+        <w:t>Discover the adaptive landscape in the early stages, bad idea to do narrow search.</w:t>
+      </w:r>
+    </w:p>
+    <w:p/>
+    <w:p>
+      <w:r>
+        <w:t xml:space="preserve">Alison </w:t>
+      </w:r>
+      <w:proofErr w:type="spellStart"/>
+      <w:r>
+        <w:t>Gopnick</w:t>
+      </w:r>
+      <w:proofErr w:type="spellEnd"/>
+      <w:r>
+        <w:t xml:space="preserve"> </w:t>
+      </w:r>
+    </w:p>
+    <w:p/>
+    <w:p>
+      <w:r>
+        <w:t>Functional-logic is a narrow search, we know very little about hidden talents</w:t>
+      </w:r>
+    </w:p>
+    <w:p/>
+    <w:p>
       <w:pPr>
         <w:pStyle w:val="ListParagraph"/>
         <w:numPr>
           <w:ilvl w:val="0"/>
+          <w:numId w:val="3"/>
+        </w:numPr>
+      </w:pPr>
+      <w:r>
+        <w:t>Adaptive logic</w:t>
+      </w:r>
+    </w:p>
+    <w:p>
+      <w:pPr>
+        <w:pStyle w:val="ListParagraph"/>
+        <w:numPr>
+          <w:ilvl w:val="0"/>
+          <w:numId w:val="3"/>
+        </w:numPr>
+      </w:pPr>
+      <w:r>
+        <w:t xml:space="preserve">Interesting findings </w:t>
+      </w:r>
+    </w:p>
+    <w:p>
+      <w:pPr>
+        <w:pStyle w:val="ListParagraph"/>
+        <w:numPr>
+          <w:ilvl w:val="0"/>
+          <w:numId w:val="3"/>
+        </w:numPr>
+      </w:pPr>
+      <w:r>
+        <w:t>Lead to these findings</w:t>
+      </w:r>
+    </w:p>
+    <w:p>
+      <w:pPr>
+        <w:pStyle w:val="ListParagraph"/>
+        <w:numPr>
+          <w:ilvl w:val="0"/>
+          <w:numId w:val="3"/>
+        </w:numPr>
+      </w:pPr>
+      <w:r>
+        <w:t>Findings mixed, we need to learn</w:t>
+      </w:r>
+    </w:p>
+    <w:p>
+      <w:pPr>
+        <w:pStyle w:val="ListParagraph"/>
+        <w:numPr>
+          <w:ilvl w:val="0"/>
+          <w:numId w:val="3"/>
+        </w:numPr>
+      </w:pPr>
+      <w:r>
+        <w:t xml:space="preserve">In a field so young we need </w:t>
+      </w:r>
+    </w:p>
+    <w:p/>
+    <w:p>
+      <w:r>
+        <w:t xml:space="preserve">Is </w:t>
+      </w:r>
+    </w:p>
+    <w:p/>
+    <w:p>
+      <w:pPr>
+        <w:pStyle w:val="ListParagraph"/>
+        <w:numPr>
+          <w:ilvl w:val="0"/>
           <w:numId w:val="2"/>
         </w:numPr>
       </w:pPr>
@@ -169,6 +274,7 @@
         </w:numPr>
       </w:pPr>
       <w:r>
+        <w:lastRenderedPageBreak/>
         <w:t>Variability in skill-environment fit should lead to impairments and enhancements across skills</w:t>
       </w:r>
     </w:p>
@@ -300,7 +406,6 @@
     </w:p>
     <w:p>
       <w:r>
-        <w:lastRenderedPageBreak/>
         <w:t>Dig too deep, too fast. Standard versions</w:t>
       </w:r>
     </w:p>
@@ -346,7 +451,6 @@
         <w:t>Broader exploration within subj, principled way to quantify intactness</w:t>
       </w:r>
     </w:p>
-    <w:p/>
     <w:p/>
     <w:p>
       <w:pPr>
@@ -472,6 +576,7 @@
         </w:numPr>
       </w:pPr>
       <w:r>
+        <w:lastRenderedPageBreak/>
         <w:t>Functional-link thinking</w:t>
       </w:r>
     </w:p>
@@ -818,11 +923,103 @@
       </w:rPr>
     </w:lvl>
   </w:abstractNum>
+  <w:abstractNum w:abstractNumId="2" w15:restartNumberingAfterBreak="0">
+    <w:nsid w:val="7CAE6763"/>
+    <w:multiLevelType w:val="hybridMultilevel"/>
+    <w:tmpl w:val="3284579C"/>
+    <w:lvl w:ilvl="0" w:tplc="0409000F">
+      <w:start w:val="1"/>
+      <w:numFmt w:val="decimal"/>
+      <w:lvlText w:val="%1."/>
+      <w:lvlJc w:val="left"/>
+      <w:pPr>
+        <w:ind w:left="720" w:hanging="360"/>
+      </w:pPr>
+      <w:rPr>
+        <w:rFonts w:hint="default"/>
+      </w:rPr>
+    </w:lvl>
+    <w:lvl w:ilvl="1" w:tplc="04090019" w:tentative="1">
+      <w:start w:val="1"/>
+      <w:numFmt w:val="lowerLetter"/>
+      <w:lvlText w:val="%2."/>
+      <w:lvlJc w:val="left"/>
+      <w:pPr>
+        <w:ind w:left="1440" w:hanging="360"/>
+      </w:pPr>
+    </w:lvl>
+    <w:lvl w:ilvl="2" w:tplc="0409001B" w:tentative="1">
+      <w:start w:val="1"/>
+      <w:numFmt w:val="lowerRoman"/>
+      <w:lvlText w:val="%3."/>
+      <w:lvlJc w:val="right"/>
+      <w:pPr>
+        <w:ind w:left="2160" w:hanging="180"/>
+      </w:pPr>
+    </w:lvl>
+    <w:lvl w:ilvl="3" w:tplc="0409000F" w:tentative="1">
+      <w:start w:val="1"/>
+      <w:numFmt w:val="decimal"/>
+      <w:lvlText w:val="%4."/>
+      <w:lvlJc w:val="left"/>
+      <w:pPr>
+        <w:ind w:left="2880" w:hanging="360"/>
+      </w:pPr>
+    </w:lvl>
+    <w:lvl w:ilvl="4" w:tplc="04090019" w:tentative="1">
+      <w:start w:val="1"/>
+      <w:numFmt w:val="lowerLetter"/>
+      <w:lvlText w:val="%5."/>
+      <w:lvlJc w:val="left"/>
+      <w:pPr>
+        <w:ind w:left="3600" w:hanging="360"/>
+      </w:pPr>
+    </w:lvl>
+    <w:lvl w:ilvl="5" w:tplc="0409001B" w:tentative="1">
+      <w:start w:val="1"/>
+      <w:numFmt w:val="lowerRoman"/>
+      <w:lvlText w:val="%6."/>
+      <w:lvlJc w:val="right"/>
+      <w:pPr>
+        <w:ind w:left="4320" w:hanging="180"/>
+      </w:pPr>
+    </w:lvl>
+    <w:lvl w:ilvl="6" w:tplc="0409000F" w:tentative="1">
+      <w:start w:val="1"/>
+      <w:numFmt w:val="decimal"/>
+      <w:lvlText w:val="%7."/>
+      <w:lvlJc w:val="left"/>
+      <w:pPr>
+        <w:ind w:left="5040" w:hanging="360"/>
+      </w:pPr>
+    </w:lvl>
+    <w:lvl w:ilvl="7" w:tplc="04090019" w:tentative="1">
+      <w:start w:val="1"/>
+      <w:numFmt w:val="lowerLetter"/>
+      <w:lvlText w:val="%8."/>
+      <w:lvlJc w:val="left"/>
+      <w:pPr>
+        <w:ind w:left="5760" w:hanging="360"/>
+      </w:pPr>
+    </w:lvl>
+    <w:lvl w:ilvl="8" w:tplc="0409001B" w:tentative="1">
+      <w:start w:val="1"/>
+      <w:numFmt w:val="lowerRoman"/>
+      <w:lvlText w:val="%9."/>
+      <w:lvlJc w:val="right"/>
+      <w:pPr>
+        <w:ind w:left="6480" w:hanging="180"/>
+      </w:pPr>
+    </w:lvl>
+  </w:abstractNum>
   <w:num w:numId="1" w16cid:durableId="459229769">
     <w:abstractNumId w:val="0"/>
   </w:num>
   <w:num w:numId="2" w16cid:durableId="743338581">
     <w:abstractNumId w:val="1"/>
+  </w:num>
+  <w:num w:numId="3" w16cid:durableId="1239679122">
+    <w:abstractNumId w:val="2"/>
   </w:num>
 </w:numbering>
 </file>

</xml_diff>